<commit_message>
changes for new semester
</commit_message>
<xml_diff>
--- a/project/project proposal.docx
+++ b/project/project proposal.docx
@@ -1,6 +1,6 @@
 
 <file path=word/document.xml><?xml version="1.0" encoding="utf-8"?>
-<w:document xmlns:wpc="http://schemas.microsoft.com/office/word/2010/wordprocessingCanvas" xmlns:cx="http://schemas.microsoft.com/office/drawing/2014/chartex" xmlns:cx1="http://schemas.microsoft.com/office/drawing/2015/9/8/chartex" xmlns:cx2="http://schemas.microsoft.com/office/drawing/2015/10/21/chartex" xmlns:cx3="http://schemas.microsoft.com/office/drawing/2016/5/9/chartex" xmlns:cx4="http://schemas.microsoft.com/office/drawing/2016/5/10/chartex" xmlns:cx5="http://schemas.microsoft.com/office/drawing/2016/5/11/chartex" xmlns:cx6="http://schemas.microsoft.com/office/drawing/2016/5/12/chartex" xmlns:cx7="http://schemas.microsoft.com/office/drawing/2016/5/13/chartex" xmlns:cx8="http://schemas.microsoft.com/office/drawing/2016/5/14/chartex" xmlns:mc="http://schemas.openxmlformats.org/markup-compatibility/2006" xmlns:aink="http://schemas.microsoft.com/office/drawing/2016/ink" xmlns:am3d="http://schemas.microsoft.com/office/drawing/2017/model3d" xmlns:o="urn:schemas-microsoft-com:office:office" xmlns:r="http://schemas.openxmlformats.org/officeDocument/2006/relationships" xmlns:m="http://schemas.openxmlformats.org/officeDocument/2006/math" xmlns:v="urn:schemas-microsoft-com:vml" xmlns:wp14="http://schemas.microsoft.com/office/word/2010/wordprocessingDrawing" xmlns:wp="http://schemas.openxmlformats.org/drawingml/2006/wordprocessingDrawing" xmlns:w10="urn:schemas-microsoft-com:office:word" xmlns:w="http://schemas.openxmlformats.org/wordprocessingml/2006/main" xmlns:w14="http://schemas.microsoft.com/office/word/2010/wordml" xmlns:w15="http://schemas.microsoft.com/office/word/2012/wordml" xmlns:w16cid="http://schemas.microsoft.com/office/word/2016/wordml/cid" xmlns:w16se="http://schemas.microsoft.com/office/word/2015/wordml/symex" xmlns:wpg="http://schemas.microsoft.com/office/word/2010/wordprocessingGroup" xmlns:wpi="http://schemas.microsoft.com/office/word/2010/wordprocessingInk" xmlns:wne="http://schemas.microsoft.com/office/word/2006/wordml" xmlns:wps="http://schemas.microsoft.com/office/word/2010/wordprocessingShape" mc:Ignorable="w14 w15 w16se w16cid wp14">
+<w:document xmlns:wpc="http://schemas.microsoft.com/office/word/2010/wordprocessingCanvas" xmlns:cx="http://schemas.microsoft.com/office/drawing/2014/chartex" xmlns:cx1="http://schemas.microsoft.com/office/drawing/2015/9/8/chartex" xmlns:cx2="http://schemas.microsoft.com/office/drawing/2015/10/21/chartex" xmlns:cx3="http://schemas.microsoft.com/office/drawing/2016/5/9/chartex" xmlns:cx4="http://schemas.microsoft.com/office/drawing/2016/5/10/chartex" xmlns:cx5="http://schemas.microsoft.com/office/drawing/2016/5/11/chartex" xmlns:cx6="http://schemas.microsoft.com/office/drawing/2016/5/12/chartex" xmlns:cx7="http://schemas.microsoft.com/office/drawing/2016/5/13/chartex" xmlns:cx8="http://schemas.microsoft.com/office/drawing/2016/5/14/chartex" xmlns:mc="http://schemas.openxmlformats.org/markup-compatibility/2006" xmlns:aink="http://schemas.microsoft.com/office/drawing/2016/ink" xmlns:am3d="http://schemas.microsoft.com/office/drawing/2017/model3d" xmlns:o="urn:schemas-microsoft-com:office:office" xmlns:r="http://schemas.openxmlformats.org/officeDocument/2006/relationships" xmlns:m="http://schemas.openxmlformats.org/officeDocument/2006/math" xmlns:v="urn:schemas-microsoft-com:vml" xmlns:wp14="http://schemas.microsoft.com/office/word/2010/wordprocessingDrawing" xmlns:wp="http://schemas.openxmlformats.org/drawingml/2006/wordprocessingDrawing" xmlns:w10="urn:schemas-microsoft-com:office:word" xmlns:w="http://schemas.openxmlformats.org/wordprocessingml/2006/main" xmlns:w14="http://schemas.microsoft.com/office/word/2010/wordml" xmlns:w15="http://schemas.microsoft.com/office/word/2012/wordml" xmlns:w16cex="http://schemas.microsoft.com/office/word/2018/wordml/cex" xmlns:w16cid="http://schemas.microsoft.com/office/word/2016/wordml/cid" xmlns:w16="http://schemas.microsoft.com/office/word/2018/wordml" xmlns:w16se="http://schemas.microsoft.com/office/word/2015/wordml/symex" xmlns:wpg="http://schemas.microsoft.com/office/word/2010/wordprocessingGroup" xmlns:wpi="http://schemas.microsoft.com/office/word/2010/wordprocessingInk" xmlns:wne="http://schemas.microsoft.com/office/word/2006/wordml" xmlns:wps="http://schemas.microsoft.com/office/word/2010/wordprocessingShape" mc:Ignorable="w14 w15 w16se w16cid w16 w16cex wp14">
   <w:body>
     <w:p>
       <w:pPr>
@@ -19,7 +19,39 @@
           <w:sz w:val="36"/>
           <w:szCs w:val="36"/>
         </w:rPr>
-        <w:t xml:space="preserve">CS312 </w:t>
+        <w:t>CS</w:t>
+      </w:r>
+      <w:r>
+        <w:rPr>
+          <w:b/>
+          <w:sz w:val="36"/>
+          <w:szCs w:val="36"/>
+        </w:rPr>
+        <w:t>E</w:t>
+      </w:r>
+      <w:r>
+        <w:rPr>
+          <w:b/>
+          <w:sz w:val="36"/>
+          <w:szCs w:val="36"/>
+        </w:rPr>
+        <w:t xml:space="preserve"> </w:t>
+      </w:r>
+      <w:r>
+        <w:rPr>
+          <w:b/>
+          <w:sz w:val="36"/>
+          <w:szCs w:val="36"/>
+        </w:rPr>
+        <w:t>353</w:t>
+      </w:r>
+      <w:r>
+        <w:rPr>
+          <w:b/>
+          <w:sz w:val="36"/>
+          <w:szCs w:val="36"/>
+        </w:rPr>
+        <w:t xml:space="preserve"> </w:t>
       </w:r>
       <w:r>
         <w:rPr>
@@ -42,7 +74,23 @@
           <w:sz w:val="21"/>
           <w:szCs w:val="21"/>
         </w:rPr>
-        <w:t>You are required to complete a course project in the area of Computer Vision or Graphics. This project can be in teams or individually. This proposal must be approved before you should start working it.</w:t>
+        <w:t xml:space="preserve">You are required to complete a course project </w:t>
+      </w:r>
+      <w:proofErr w:type="gramStart"/>
+      <w:r>
+        <w:rPr>
+          <w:sz w:val="21"/>
+          <w:szCs w:val="21"/>
+        </w:rPr>
+        <w:t>in the area of</w:t>
+      </w:r>
+      <w:proofErr w:type="gramEnd"/>
+      <w:r>
+        <w:rPr>
+          <w:sz w:val="21"/>
+          <w:szCs w:val="21"/>
+        </w:rPr>
+        <w:t xml:space="preserve"> Computer Vision or Graphics. This project can be in teams or individually. This proposal must be approved before you should start working it.</w:t>
       </w:r>
     </w:p>
     <w:p/>
@@ -227,8 +275,13 @@
         <w:t xml:space="preserve"> and/or links to </w:t>
       </w:r>
       <w:r>
-        <w:t>videos/web sites</w:t>
-      </w:r>
+        <w:t xml:space="preserve">videos/web </w:t>
+      </w:r>
+      <w:proofErr w:type="gramStart"/>
+      <w:r>
+        <w:t>sites</w:t>
+      </w:r>
+      <w:proofErr w:type="gramEnd"/>
     </w:p>
     <w:p/>
     <w:p/>
@@ -243,8 +296,6 @@
     <w:p/>
     <w:p/>
     <w:p>
-      <w:bookmarkStart w:id="0" w:name="_GoBack"/>
-      <w:bookmarkEnd w:id="0"/>
       <w:r>
         <w:t>4a) What are your goals? At least 4 to 5 goals. (</w:t>
       </w:r>
@@ -321,7 +372,31 @@
         <w:t>5) List l</w:t>
       </w:r>
       <w:r>
-        <w:t>ibraries or open source code that you will be using.  This is important, if you are adding to something that already exists (project, research paper, github project, etc…), you need to indicate it here.</w:t>
+        <w:t xml:space="preserve">ibraries or </w:t>
+      </w:r>
+      <w:proofErr w:type="gramStart"/>
+      <w:r>
+        <w:t>open source</w:t>
+      </w:r>
+      <w:proofErr w:type="gramEnd"/>
+      <w:r>
+        <w:t xml:space="preserve"> code that you will be using.  This is important, if you are adding to something that already exists (project, research paper, </w:t>
+      </w:r>
+      <w:proofErr w:type="spellStart"/>
+      <w:r>
+        <w:t>github</w:t>
+      </w:r>
+      <w:proofErr w:type="spellEnd"/>
+      <w:r>
+        <w:t xml:space="preserve"> project, </w:t>
+      </w:r>
+      <w:proofErr w:type="spellStart"/>
+      <w:r>
+        <w:t>etc</w:t>
+      </w:r>
+      <w:proofErr w:type="spellEnd"/>
+      <w:r>
+        <w:t>…), you need to indicate it here.</w:t>
       </w:r>
     </w:p>
     <w:p>
@@ -407,7 +482,7 @@
 </file>
 
 <file path=word/numbering.xml><?xml version="1.0" encoding="utf-8"?>
-<w:numbering xmlns:wpc="http://schemas.microsoft.com/office/word/2010/wordprocessingCanvas" xmlns:cx="http://schemas.microsoft.com/office/drawing/2014/chartex" xmlns:cx1="http://schemas.microsoft.com/office/drawing/2015/9/8/chartex" xmlns:cx2="http://schemas.microsoft.com/office/drawing/2015/10/21/chartex" xmlns:cx3="http://schemas.microsoft.com/office/drawing/2016/5/9/chartex" xmlns:cx4="http://schemas.microsoft.com/office/drawing/2016/5/10/chartex" xmlns:cx5="http://schemas.microsoft.com/office/drawing/2016/5/11/chartex" xmlns:cx6="http://schemas.microsoft.com/office/drawing/2016/5/12/chartex" xmlns:cx7="http://schemas.microsoft.com/office/drawing/2016/5/13/chartex" xmlns:cx8="http://schemas.microsoft.com/office/drawing/2016/5/14/chartex" xmlns:mc="http://schemas.openxmlformats.org/markup-compatibility/2006" xmlns:aink="http://schemas.microsoft.com/office/drawing/2016/ink" xmlns:am3d="http://schemas.microsoft.com/office/drawing/2017/model3d" xmlns:o="urn:schemas-microsoft-com:office:office" xmlns:r="http://schemas.openxmlformats.org/officeDocument/2006/relationships" xmlns:m="http://schemas.openxmlformats.org/officeDocument/2006/math" xmlns:v="urn:schemas-microsoft-com:vml" xmlns:wp14="http://schemas.microsoft.com/office/word/2010/wordprocessingDrawing" xmlns:wp="http://schemas.openxmlformats.org/drawingml/2006/wordprocessingDrawing" xmlns:w10="urn:schemas-microsoft-com:office:word" xmlns:w="http://schemas.openxmlformats.org/wordprocessingml/2006/main" xmlns:w14="http://schemas.microsoft.com/office/word/2010/wordml" xmlns:w15="http://schemas.microsoft.com/office/word/2012/wordml" xmlns:w16cid="http://schemas.microsoft.com/office/word/2016/wordml/cid" xmlns:w16se="http://schemas.microsoft.com/office/word/2015/wordml/symex" xmlns:wpg="http://schemas.microsoft.com/office/word/2010/wordprocessingGroup" xmlns:wpi="http://schemas.microsoft.com/office/word/2010/wordprocessingInk" xmlns:wne="http://schemas.microsoft.com/office/word/2006/wordml" xmlns:wps="http://schemas.microsoft.com/office/word/2010/wordprocessingShape" mc:Ignorable="w14 w15 w16se w16cid wp14">
+<w:numbering xmlns:wpc="http://schemas.microsoft.com/office/word/2010/wordprocessingCanvas" xmlns:cx="http://schemas.microsoft.com/office/drawing/2014/chartex" xmlns:cx1="http://schemas.microsoft.com/office/drawing/2015/9/8/chartex" xmlns:cx2="http://schemas.microsoft.com/office/drawing/2015/10/21/chartex" xmlns:cx3="http://schemas.microsoft.com/office/drawing/2016/5/9/chartex" xmlns:cx4="http://schemas.microsoft.com/office/drawing/2016/5/10/chartex" xmlns:cx5="http://schemas.microsoft.com/office/drawing/2016/5/11/chartex" xmlns:cx6="http://schemas.microsoft.com/office/drawing/2016/5/12/chartex" xmlns:cx7="http://schemas.microsoft.com/office/drawing/2016/5/13/chartex" xmlns:cx8="http://schemas.microsoft.com/office/drawing/2016/5/14/chartex" xmlns:mc="http://schemas.openxmlformats.org/markup-compatibility/2006" xmlns:aink="http://schemas.microsoft.com/office/drawing/2016/ink" xmlns:am3d="http://schemas.microsoft.com/office/drawing/2017/model3d" xmlns:o="urn:schemas-microsoft-com:office:office" xmlns:r="http://schemas.openxmlformats.org/officeDocument/2006/relationships" xmlns:m="http://schemas.openxmlformats.org/officeDocument/2006/math" xmlns:v="urn:schemas-microsoft-com:vml" xmlns:wp14="http://schemas.microsoft.com/office/word/2010/wordprocessingDrawing" xmlns:wp="http://schemas.openxmlformats.org/drawingml/2006/wordprocessingDrawing" xmlns:w10="urn:schemas-microsoft-com:office:word" xmlns:w="http://schemas.openxmlformats.org/wordprocessingml/2006/main" xmlns:w14="http://schemas.microsoft.com/office/word/2010/wordml" xmlns:w15="http://schemas.microsoft.com/office/word/2012/wordml" xmlns:w16cex="http://schemas.microsoft.com/office/word/2018/wordml/cex" xmlns:w16cid="http://schemas.microsoft.com/office/word/2016/wordml/cid" xmlns:w16="http://schemas.microsoft.com/office/word/2018/wordml" xmlns:w16se="http://schemas.microsoft.com/office/word/2015/wordml/symex" xmlns:wpg="http://schemas.microsoft.com/office/word/2010/wordprocessingGroup" xmlns:wpi="http://schemas.microsoft.com/office/word/2010/wordprocessingInk" xmlns:wne="http://schemas.microsoft.com/office/word/2006/wordml" xmlns:wps="http://schemas.microsoft.com/office/word/2010/wordprocessingShape" mc:Ignorable="w14 w15 w16se w16cid w16 w16cex wp14">
   <w:abstractNum w:abstractNumId="0" w15:restartNumberingAfterBreak="0">
     <w:nsid w:val="093F5429"/>
     <w:multiLevelType w:val="hybridMultilevel"/>
@@ -679,7 +754,7 @@
 </file>
 
 <file path=word/styles.xml><?xml version="1.0" encoding="utf-8"?>
-<w:styles xmlns:mc="http://schemas.openxmlformats.org/markup-compatibility/2006" xmlns:r="http://schemas.openxmlformats.org/officeDocument/2006/relationships" xmlns:w="http://schemas.openxmlformats.org/wordprocessingml/2006/main" xmlns:w14="http://schemas.microsoft.com/office/word/2010/wordml" xmlns:w15="http://schemas.microsoft.com/office/word/2012/wordml" xmlns:w16cid="http://schemas.microsoft.com/office/word/2016/wordml/cid" xmlns:w16se="http://schemas.microsoft.com/office/word/2015/wordml/symex" mc:Ignorable="w14 w15 w16se w16cid">
+<w:styles xmlns:mc="http://schemas.openxmlformats.org/markup-compatibility/2006" xmlns:r="http://schemas.openxmlformats.org/officeDocument/2006/relationships" xmlns:w="http://schemas.openxmlformats.org/wordprocessingml/2006/main" xmlns:w14="http://schemas.microsoft.com/office/word/2010/wordml" xmlns:w15="http://schemas.microsoft.com/office/word/2012/wordml" xmlns:w16cex="http://schemas.microsoft.com/office/word/2018/wordml/cex" xmlns:w16cid="http://schemas.microsoft.com/office/word/2016/wordml/cid" xmlns:w16="http://schemas.microsoft.com/office/word/2018/wordml" xmlns:w16se="http://schemas.microsoft.com/office/word/2015/wordml/symex" mc:Ignorable="w14 w15 w16se w16cid w16 w16cex">
   <w:docDefaults>
     <w:rPrDefault>
       <w:rPr>

</xml_diff>